<commit_message>
Print function along with minor changes
</commit_message>
<xml_diff>
--- a/data/pdfs/stark_report.docx
+++ b/data/pdfs/stark_report.docx
@@ -80,34 +80,6 @@
       </w:pPr>
       <w:r>
         <w:t>process_list</w:t>
-      </w:r>
-    </w:p>
-    <w:p>
-      <w:r>
-        <w:tab/>
-        <w:t>comment: Test</w:t>
-        <w:br/>
-        <w:tab/>
-        <w:t>name: Idle</w:t>
-        <w:br/>
-        <w:tab/>
-        <w:t>physical_offset: 44446144</w:t>
-        <w:br/>
-        <w:tab/>
-        <w:t>pid: 0</w:t>
-        <w:br/>
-        <w:tab/>
-        <w:t>object_id: 16</w:t>
-        <w:br/>
-        <w:tab/>
-        <w:t>active_threads: 0</w:t>
-        <w:br/>
-        <w:tab/>
-        <w:t>marked: disabled</w:t>
-        <w:br/>
-        <w:tab/>
-        <w:t>ppid: 0</w:t>
-        <w:br/>
       </w:r>
     </w:p>
     <w:p>
@@ -238,6 +210,28 @@
       </w:r>
     </w:p>
     <w:p>
+      <w:r>
+        <w:tab/>
+        <w:t>comment: dea</w:t>
+        <w:br/>
+        <w:tab/>
+        <w:t>name: lltdio.sys</w:t>
+        <w:br/>
+        <w:tab/>
+        <w:t>physical_offset: 2107855200</w:t>
+        <w:br/>
+        <w:tab/>
+        <w:t>marked: disabled</w:t>
+        <w:br/>
+        <w:tab/>
+        <w:t>object_id: 128</w:t>
+        <w:br/>
+        <w:tab/>
+        <w:t>file_path: /SystemRoot/system32/DRIVERS/lltdio.sys</w:t>
+        <w:br/>
+      </w:r>
+    </w:p>
+    <w:p>
       <w:pPr>
         <w:pStyle w:val="Heading3"/>
       </w:pPr>
@@ -257,16 +251,16 @@
         <w:t>physical_offset: 2107714752</w:t>
         <w:br/>
         <w:tab/>
+        <w:t>object_id: 607</w:t>
+        <w:br/>
+        <w:tab/>
         <w:t>marked: disabled</w:t>
         <w:br/>
         <w:tab/>
-        <w:t>object_id: 607</w:t>
+        <w:t>local_address: 65152:0:55640:35652:22209:54695</w:t>
         <w:br/>
         <w:tab/>
         <w:t>protocol_version: UDPv6</w:t>
-        <w:br/>
-        <w:tab/>
-        <w:t>local_address: 65152:0:55640:35652:22209:54695</w:t>
         <w:br/>
         <w:tab/>
         <w:t>owner_process: svchost.exe</w:t>

</xml_diff>